<commit_message>
Added the finished project report
</commit_message>
<xml_diff>
--- a/Project Report/Team 1 Project 3B Report.docx
+++ b/Project Report/Team 1 Project 3B Report.docx
@@ -241,10 +241,18 @@
     <w:p>
       <w:pPr>
         <w:pStyle w:val="Heading3"/>
+        <w:rPr>
+          <w:sz w:val="44"/>
+          <w:szCs w:val="44"/>
+        </w:rPr>
       </w:pPr>
       <w:bookmarkStart w:id="2" w:name="_l57ditis2a2x" w:colFirst="0" w:colLast="0"/>
       <w:bookmarkEnd w:id="2"/>
       <w:r>
+        <w:rPr>
+          <w:sz w:val="44"/>
+          <w:szCs w:val="44"/>
+        </w:rPr>
         <w:t>PREPARED BY</w:t>
       </w:r>
     </w:p>
@@ -252,8 +260,16 @@
       <w:pPr>
         <w:spacing w:before="0" w:line="360" w:lineRule="auto"/>
         <w:ind w:right="0"/>
-      </w:pPr>
-      <w:r>
+        <w:rPr>
+          <w:sz w:val="44"/>
+          <w:szCs w:val="44"/>
+        </w:rPr>
+      </w:pPr>
+      <w:r>
+        <w:rPr>
+          <w:sz w:val="44"/>
+          <w:szCs w:val="44"/>
+        </w:rPr>
         <w:t>Joe Simon</w:t>
       </w:r>
     </w:p>
@@ -261,8 +277,16 @@
       <w:pPr>
         <w:spacing w:before="0" w:line="360" w:lineRule="auto"/>
         <w:ind w:right="0"/>
-      </w:pPr>
-      <w:r>
+        <w:rPr>
+          <w:sz w:val="44"/>
+          <w:szCs w:val="44"/>
+        </w:rPr>
+      </w:pPr>
+      <w:r>
+        <w:rPr>
+          <w:sz w:val="44"/>
+          <w:szCs w:val="44"/>
+        </w:rPr>
         <w:t>Eric Vaughn</w:t>
       </w:r>
     </w:p>
@@ -270,11 +294,23 @@
       <w:pPr>
         <w:spacing w:before="0" w:line="360" w:lineRule="auto"/>
         <w:ind w:right="0"/>
-      </w:pPr>
-      <w:r>
+        <w:rPr>
+          <w:sz w:val="44"/>
+          <w:szCs w:val="44"/>
+        </w:rPr>
+      </w:pPr>
+      <w:r>
+        <w:rPr>
+          <w:sz w:val="44"/>
+          <w:szCs w:val="44"/>
+        </w:rPr>
         <w:t>J</w:t>
       </w:r>
       <w:r>
+        <w:rPr>
+          <w:sz w:val="44"/>
+          <w:szCs w:val="44"/>
+        </w:rPr>
         <w:t>ordan Pham</w:t>
       </w:r>
     </w:p>
@@ -333,7 +369,6 @@
       <w:bookmarkStart w:id="3" w:name="_94pvvgj0uu6s" w:colFirst="0" w:colLast="0"/>
       <w:bookmarkEnd w:id="3"/>
       <w:r>
-        <w:lastRenderedPageBreak/>
         <w:t>2) System Design</w:t>
       </w:r>
       <w:r>
@@ -554,27 +589,7 @@
           <w:sz w:val="22"/>
           <w:szCs w:val="22"/>
         </w:rPr>
-        <w:t xml:space="preserve">. The Main file contains the int </w:t>
-      </w:r>
-      <w:proofErr w:type="gramStart"/>
-      <w:r>
-        <w:rPr>
-          <w:rFonts w:ascii="Nunito" w:hAnsi="Nunito" w:cs="Arial"/>
-          <w:color w:val="262626" w:themeColor="text1" w:themeTint="D9"/>
-          <w:sz w:val="22"/>
-          <w:szCs w:val="22"/>
-        </w:rPr>
-        <w:t>main(</w:t>
-      </w:r>
-      <w:proofErr w:type="gramEnd"/>
-      <w:r>
-        <w:rPr>
-          <w:rFonts w:ascii="Nunito" w:hAnsi="Nunito" w:cs="Arial"/>
-          <w:color w:val="262626" w:themeColor="text1" w:themeTint="D9"/>
-          <w:sz w:val="22"/>
-          <w:szCs w:val="22"/>
-        </w:rPr>
-        <w:t xml:space="preserve">) function which creates a </w:t>
+        <w:t xml:space="preserve">. The Main file contains the int main() function which creates a </w:t>
       </w:r>
       <w:proofErr w:type="spellStart"/>
       <w:r>
@@ -634,27 +649,7 @@
           <w:sz w:val="22"/>
           <w:szCs w:val="22"/>
         </w:rPr>
-        <w:t xml:space="preserve"> string is then initialized by the </w:t>
-      </w:r>
-      <w:proofErr w:type="gramStart"/>
-      <w:r>
-        <w:rPr>
-          <w:rFonts w:ascii="Nunito" w:hAnsi="Nunito" w:cs="Arial"/>
-          <w:color w:val="262626" w:themeColor="text1" w:themeTint="D9"/>
-          <w:sz w:val="22"/>
-          <w:szCs w:val="22"/>
-        </w:rPr>
-        <w:t>firsts’</w:t>
-      </w:r>
-      <w:proofErr w:type="gramEnd"/>
-      <w:r>
-        <w:rPr>
-          <w:rFonts w:ascii="Nunito" w:hAnsi="Nunito" w:cs="Arial"/>
-          <w:color w:val="262626" w:themeColor="text1" w:themeTint="D9"/>
-          <w:sz w:val="22"/>
-          <w:szCs w:val="22"/>
-        </w:rPr>
-        <w:t xml:space="preserve"> encode function of the series of letters. The original message and the </w:t>
+        <w:t xml:space="preserve"> string is then initialized by the firsts’ encode function of the series of letters. The original message and the </w:t>
       </w:r>
       <w:proofErr w:type="spellStart"/>
       <w:r>
@@ -694,27 +689,7 @@
           <w:sz w:val="22"/>
           <w:szCs w:val="22"/>
         </w:rPr>
-        <w:t xml:space="preserve"> is then decoded under </w:t>
-      </w:r>
-      <w:proofErr w:type="gramStart"/>
-      <w:r>
-        <w:rPr>
-          <w:rFonts w:ascii="Nunito" w:hAnsi="Nunito" w:cs="Arial"/>
-          <w:color w:val="262626" w:themeColor="text1" w:themeTint="D9"/>
-          <w:sz w:val="22"/>
-          <w:szCs w:val="22"/>
-        </w:rPr>
-        <w:t>firsts’</w:t>
-      </w:r>
-      <w:proofErr w:type="gramEnd"/>
-      <w:r>
-        <w:rPr>
-          <w:rFonts w:ascii="Nunito" w:hAnsi="Nunito" w:cs="Arial"/>
-          <w:color w:val="262626" w:themeColor="text1" w:themeTint="D9"/>
-          <w:sz w:val="22"/>
-          <w:szCs w:val="22"/>
-        </w:rPr>
-        <w:t xml:space="preserve"> decode function, which is also output to the user.</w:t>
+        <w:t xml:space="preserve"> is then decoded under firsts’ decode function, which is also output to the user.</w:t>
       </w:r>
     </w:p>
     <w:p>
@@ -749,56 +724,28 @@
         <w:rPr>
           <w:color w:val="262626" w:themeColor="text1" w:themeTint="D9"/>
         </w:rPr>
-        <w:t>create_binary_</w:t>
-      </w:r>
-      <w:proofErr w:type="gramStart"/>
-      <w:r>
-        <w:rPr>
-          <w:color w:val="262626" w:themeColor="text1" w:themeTint="D9"/>
-        </w:rPr>
-        <w:t>tree</w:t>
+        <w:t>create_binary_tree</w:t>
       </w:r>
       <w:proofErr w:type="spellEnd"/>
       <w:r>
         <w:rPr>
           <w:color w:val="262626" w:themeColor="text1" w:themeTint="D9"/>
         </w:rPr>
-        <w:t>(</w:t>
-      </w:r>
-      <w:proofErr w:type="gramEnd"/>
-      <w:r>
-        <w:rPr>
-          <w:color w:val="262626" w:themeColor="text1" w:themeTint="D9"/>
-        </w:rPr>
-        <w:t xml:space="preserve">) function is called within the default constructor. This function reads from the Morse_Code.txt file, which contains the Morse codes for each lowercase letter. Within a while loop, it calls the </w:t>
+        <w:t xml:space="preserve">() function is called within the default constructor. This function reads from the Morse_Code.txt file, which contains the Morse codes for each lowercase letter. Within a while loop, it calls the </w:t>
       </w:r>
       <w:proofErr w:type="spellStart"/>
       <w:r>
         <w:rPr>
           <w:color w:val="262626" w:themeColor="text1" w:themeTint="D9"/>
         </w:rPr>
-        <w:t>create_</w:t>
-      </w:r>
-      <w:proofErr w:type="gramStart"/>
-      <w:r>
-        <w:rPr>
-          <w:color w:val="262626" w:themeColor="text1" w:themeTint="D9"/>
-        </w:rPr>
-        <w:t>node</w:t>
+        <w:t>create_node</w:t>
       </w:r>
       <w:proofErr w:type="spellEnd"/>
       <w:r>
         <w:rPr>
           <w:color w:val="262626" w:themeColor="text1" w:themeTint="D9"/>
         </w:rPr>
-        <w:t>(</w:t>
-      </w:r>
-      <w:proofErr w:type="gramEnd"/>
-      <w:r>
-        <w:rPr>
-          <w:color w:val="262626" w:themeColor="text1" w:themeTint="D9"/>
-        </w:rPr>
-        <w:t xml:space="preserve">) function, which adds a node, containing a letter from the .txt file, to the </w:t>
+        <w:t xml:space="preserve">() function, which adds a node, containing a letter from the .txt file, to the </w:t>
       </w:r>
       <w:proofErr w:type="spellStart"/>
       <w:r>
@@ -819,28 +766,14 @@
         <w:rPr>
           <w:color w:val="262626" w:themeColor="text1" w:themeTint="D9"/>
         </w:rPr>
-        <w:t>find_code_for_specific_</w:t>
-      </w:r>
-      <w:proofErr w:type="gramStart"/>
-      <w:r>
-        <w:rPr>
-          <w:color w:val="262626" w:themeColor="text1" w:themeTint="D9"/>
-        </w:rPr>
-        <w:t>letter</w:t>
+        <w:t>find_code_for_specific_letter</w:t>
       </w:r>
       <w:proofErr w:type="spellEnd"/>
       <w:r>
         <w:rPr>
           <w:color w:val="262626" w:themeColor="text1" w:themeTint="D9"/>
         </w:rPr>
-        <w:t>(</w:t>
-      </w:r>
-      <w:proofErr w:type="gramEnd"/>
-      <w:r>
-        <w:rPr>
-          <w:color w:val="262626" w:themeColor="text1" w:themeTint="D9"/>
-        </w:rPr>
-        <w:t>)</w:t>
+        <w:t>()</w:t>
       </w:r>
       <w:r>
         <w:rPr>
@@ -1107,16 +1040,67 @@
     </w:p>
     <w:p>
       <w:pPr>
+        <w:pStyle w:val="NormalWeb"/>
+      </w:pPr>
+      <w:r>
         <w:rPr>
           <w:noProof/>
         </w:rPr>
-      </w:pPr>
+        <w:drawing>
+          <wp:inline distT="0" distB="0" distL="0" distR="0" wp14:anchorId="48EE3324" wp14:editId="53A7DBE6">
+            <wp:extent cx="6562725" cy="5191125"/>
+            <wp:effectExtent l="0" t="0" r="9525" b="9525"/>
+            <wp:docPr id="1231493833" name="Picture 1" descr="A screen shot of a computer&#10;&#10;Description automatically generated"/>
+            <wp:cNvGraphicFramePr>
+              <a:graphicFrameLocks xmlns:a="http://schemas.openxmlformats.org/drawingml/2006/main" noChangeAspect="1"/>
+            </wp:cNvGraphicFramePr>
+            <a:graphic xmlns:a="http://schemas.openxmlformats.org/drawingml/2006/main">
+              <a:graphicData uri="http://schemas.openxmlformats.org/drawingml/2006/picture">
+                <pic:pic xmlns:pic="http://schemas.openxmlformats.org/drawingml/2006/picture">
+                  <pic:nvPicPr>
+                    <pic:cNvPr id="1231493833" name="Picture 1" descr="A screen shot of a computer&#10;&#10;Description automatically generated"/>
+                    <pic:cNvPicPr/>
+                  </pic:nvPicPr>
+                  <pic:blipFill>
+                    <a:blip r:embed="rId7">
+                      <a:extLst>
+                        <a:ext uri="{28A0092B-C50C-407E-A947-70E740481C1C}">
+                          <a14:useLocalDpi xmlns:a14="http://schemas.microsoft.com/office/drawing/2010/main" val="0"/>
+                        </a:ext>
+                      </a:extLst>
+                    </a:blip>
+                    <a:stretch>
+                      <a:fillRect/>
+                    </a:stretch>
+                  </pic:blipFill>
+                  <pic:spPr>
+                    <a:xfrm>
+                      <a:off x="0" y="0"/>
+                      <a:ext cx="6563544" cy="5191773"/>
+                    </a:xfrm>
+                    <a:prstGeom prst="rect">
+                      <a:avLst/>
+                    </a:prstGeom>
+                  </pic:spPr>
+                </pic:pic>
+              </a:graphicData>
+            </a:graphic>
+          </wp:inline>
+        </w:drawing>
+      </w:r>
       <w:r>
         <w:rPr>
           <w:noProof/>
         </w:rPr>
         <w:br w:type="page"/>
       </w:r>
+    </w:p>
+    <w:p>
+      <w:pPr>
+        <w:rPr>
+          <w:noProof/>
+        </w:rPr>
+      </w:pPr>
     </w:p>
     <w:p>
       <w:pPr>
@@ -1125,7 +1109,6 @@
       <w:bookmarkStart w:id="5" w:name="_d4mf7z9zojui" w:colFirst="0" w:colLast="0"/>
       <w:bookmarkEnd w:id="5"/>
       <w:r>
-        <w:lastRenderedPageBreak/>
         <w:t>4) Two Test Cases</w:t>
       </w:r>
       <w:r>
@@ -1602,6 +1585,7 @@
       <w:r>
         <w:rPr>
           <w:rFonts w:ascii="Nunito" w:hAnsi="Nunito" w:cs="Arial"/>
+          <w:noProof/>
           <w:color w:val="000000"/>
           <w:sz w:val="22"/>
           <w:szCs w:val="22"/>
@@ -1622,7 +1606,7 @@
                     <pic:cNvPicPr/>
                   </pic:nvPicPr>
                   <pic:blipFill>
-                    <a:blip r:embed="rId7"/>
+                    <a:blip r:embed="rId8"/>
                     <a:stretch>
                       <a:fillRect/>
                     </a:stretch>
@@ -1892,6 +1876,7 @@
       <w:r>
         <w:rPr>
           <w:rFonts w:ascii="Nunito" w:hAnsi="Nunito" w:cs="Arial"/>
+          <w:noProof/>
           <w:color w:val="262626" w:themeColor="text1" w:themeTint="D9"/>
           <w:sz w:val="22"/>
           <w:szCs w:val="22"/>
@@ -1912,7 +1897,7 @@
                     <pic:cNvPicPr/>
                   </pic:nvPicPr>
                   <pic:blipFill>
-                    <a:blip r:embed="rId8"/>
+                    <a:blip r:embed="rId9"/>
                     <a:stretch>
                       <a:fillRect/>
                     </a:stretch>
@@ -2199,6 +2184,57 @@
         <w:spacing w:after="200"/>
         <w:ind w:right="-41"/>
       </w:pPr>
+      <w:r>
+        <w:t xml:space="preserve">Main system design: Was the main contributor towards the overall design of the program including things like </w:t>
+      </w:r>
+      <w:r>
+        <w:t>its</w:t>
+      </w:r>
+      <w:r>
+        <w:t xml:space="preserve"> header files, functions, and main file. </w:t>
+      </w:r>
+    </w:p>
+    <w:p>
+      <w:pPr>
+        <w:pStyle w:val="ListParagraph"/>
+        <w:numPr>
+          <w:ilvl w:val="1"/>
+          <w:numId w:val="1"/>
+        </w:numPr>
+        <w:spacing w:after="200"/>
+        <w:ind w:right="-41"/>
+      </w:pPr>
+      <w:r>
+        <w:t xml:space="preserve">Attended team meetings: Attended every team meeting and discussion to help brainstorm ideas. </w:t>
+      </w:r>
+    </w:p>
+    <w:p>
+      <w:pPr>
+        <w:pStyle w:val="ListParagraph"/>
+        <w:numPr>
+          <w:ilvl w:val="1"/>
+          <w:numId w:val="1"/>
+        </w:numPr>
+        <w:spacing w:after="200"/>
+        <w:ind w:right="-41"/>
+      </w:pPr>
+      <w:r>
+        <w:t xml:space="preserve">Debugging: Contributed to the team overall to help identify and fix bugs.  </w:t>
+      </w:r>
+    </w:p>
+    <w:p>
+      <w:pPr>
+        <w:pStyle w:val="ListParagraph"/>
+        <w:numPr>
+          <w:ilvl w:val="1"/>
+          <w:numId w:val="1"/>
+        </w:numPr>
+        <w:spacing w:after="200"/>
+        <w:ind w:right="-41"/>
+      </w:pPr>
+      <w:r>
+        <w:t xml:space="preserve">Report and Class Diagram: Created the UML class diagram as well as the project report. </w:t>
+      </w:r>
     </w:p>
     <w:p>
       <w:pPr>
@@ -2233,6 +2269,58 @@
           <w:color w:val="262626" w:themeColor="text1" w:themeTint="D9"/>
         </w:rPr>
       </w:pPr>
+      <w:r>
+        <w:rPr>
+          <w:color w:val="262626" w:themeColor="text1" w:themeTint="D9"/>
+        </w:rPr>
+        <w:t>Programming: Contributed ideas and programming skills to help with the design of the program</w:t>
+      </w:r>
+    </w:p>
+    <w:p>
+      <w:pPr>
+        <w:pStyle w:val="ListParagraph"/>
+        <w:numPr>
+          <w:ilvl w:val="1"/>
+          <w:numId w:val="1"/>
+        </w:numPr>
+        <w:spacing w:after="200"/>
+        <w:ind w:right="-41"/>
+        <w:rPr>
+          <w:color w:val="262626" w:themeColor="text1" w:themeTint="D9"/>
+        </w:rPr>
+      </w:pPr>
+      <w:r>
+        <w:rPr>
+          <w:color w:val="262626" w:themeColor="text1" w:themeTint="D9"/>
+        </w:rPr>
+        <w:t>Attended team meetings: Attended every team meeting and discussion to help brainstorm ideas.</w:t>
+      </w:r>
+    </w:p>
+    <w:p>
+      <w:pPr>
+        <w:pStyle w:val="ListParagraph"/>
+        <w:numPr>
+          <w:ilvl w:val="1"/>
+          <w:numId w:val="1"/>
+        </w:numPr>
+        <w:spacing w:after="200"/>
+        <w:ind w:right="-41"/>
+        <w:rPr>
+          <w:color w:val="262626" w:themeColor="text1" w:themeTint="D9"/>
+        </w:rPr>
+      </w:pPr>
+      <w:r>
+        <w:rPr>
+          <w:color w:val="262626" w:themeColor="text1" w:themeTint="D9"/>
+        </w:rPr>
+        <w:t xml:space="preserve">Debugging: </w:t>
+      </w:r>
+      <w:r>
+        <w:rPr>
+          <w:color w:val="262626" w:themeColor="text1" w:themeTint="D9"/>
+        </w:rPr>
+        <w:t>Contributed to the team overall to help identify and fix bugs.</w:t>
+      </w:r>
     </w:p>
     <w:p>
       <w:pPr>
@@ -2267,6 +2355,72 @@
           <w:color w:val="262626" w:themeColor="text1" w:themeTint="D9"/>
         </w:rPr>
       </w:pPr>
+      <w:r>
+        <w:rPr>
+          <w:color w:val="262626" w:themeColor="text1" w:themeTint="D9"/>
+        </w:rPr>
+        <w:t>Programming: Contributed ideas and programming skills to match the layout of the program determined by Joe.</w:t>
+      </w:r>
+    </w:p>
+    <w:p>
+      <w:pPr>
+        <w:pStyle w:val="ListParagraph"/>
+        <w:numPr>
+          <w:ilvl w:val="1"/>
+          <w:numId w:val="1"/>
+        </w:numPr>
+        <w:spacing w:after="200"/>
+        <w:ind w:right="-41"/>
+        <w:rPr>
+          <w:color w:val="262626" w:themeColor="text1" w:themeTint="D9"/>
+        </w:rPr>
+      </w:pPr>
+      <w:r>
+        <w:rPr>
+          <w:color w:val="262626" w:themeColor="text1" w:themeTint="D9"/>
+        </w:rPr>
+        <w:t>Logic: Contributed many logic-based corrections and ideas.</w:t>
+      </w:r>
+    </w:p>
+    <w:p>
+      <w:pPr>
+        <w:pStyle w:val="ListParagraph"/>
+        <w:numPr>
+          <w:ilvl w:val="1"/>
+          <w:numId w:val="1"/>
+        </w:numPr>
+        <w:spacing w:after="200"/>
+        <w:ind w:right="-41"/>
+        <w:rPr>
+          <w:color w:val="262626" w:themeColor="text1" w:themeTint="D9"/>
+        </w:rPr>
+      </w:pPr>
+      <w:r>
+        <w:rPr>
+          <w:color w:val="262626" w:themeColor="text1" w:themeTint="D9"/>
+        </w:rPr>
+        <w:t>Attended team meetings: Attended every team meeting and discussion to help brainstorm ideas.</w:t>
+      </w:r>
+    </w:p>
+    <w:p>
+      <w:pPr>
+        <w:pStyle w:val="ListParagraph"/>
+        <w:numPr>
+          <w:ilvl w:val="1"/>
+          <w:numId w:val="1"/>
+        </w:numPr>
+        <w:spacing w:after="200"/>
+        <w:ind w:right="-41"/>
+        <w:rPr>
+          <w:color w:val="262626" w:themeColor="text1" w:themeTint="D9"/>
+        </w:rPr>
+      </w:pPr>
+      <w:r>
+        <w:rPr>
+          <w:color w:val="262626" w:themeColor="text1" w:themeTint="D9"/>
+        </w:rPr>
+        <w:t>Debugging: Contributed to the team overall to help identify and fix bugs.</w:t>
+      </w:r>
     </w:p>
     <w:p>
       <w:pPr>
@@ -2474,16 +2628,14 @@
         </w:rPr>
         <w:t xml:space="preserve">Include functionality for more symbols and capital </w:t>
       </w:r>
-      <w:proofErr w:type="gramStart"/>
       <w:r>
         <w:rPr>
           <w:rFonts w:eastAsia="Times New Roman" w:cs="Times New Roman"/>
           <w:color w:val="262626" w:themeColor="text1" w:themeTint="D9"/>
           <w:lang w:val="en-US"/>
         </w:rPr>
-        <w:t>letters</w:t>
-      </w:r>
-      <w:proofErr w:type="gramEnd"/>
+        <w:t>letters.</w:t>
+      </w:r>
     </w:p>
     <w:p>
       <w:pPr>
@@ -2511,6 +2663,31 @@
     </w:p>
     <w:p>
       <w:pPr>
+        <w:pStyle w:val="ListParagraph"/>
+        <w:numPr>
+          <w:ilvl w:val="2"/>
+          <w:numId w:val="4"/>
+        </w:numPr>
+        <w:spacing w:before="0" w:line="240" w:lineRule="auto"/>
+        <w:ind w:right="0"/>
+        <w:textAlignment w:val="baseline"/>
+        <w:rPr>
+          <w:rFonts w:eastAsia="Times New Roman" w:cs="Times New Roman"/>
+          <w:color w:val="262626" w:themeColor="text1" w:themeTint="D9"/>
+          <w:lang w:val="en-US"/>
+        </w:rPr>
+      </w:pPr>
+      <w:r>
+        <w:rPr>
+          <w:rFonts w:eastAsia="Times New Roman" w:cs="Times New Roman"/>
+          <w:color w:val="262626" w:themeColor="text1" w:themeTint="D9"/>
+          <w:lang w:val="en-US"/>
+        </w:rPr>
+        <w:t xml:space="preserve">Team meetings were effective, but very sparce. Progress could’ve been made a lot faster had we communicated more. </w:t>
+      </w:r>
+    </w:p>
+    <w:p>
+      <w:pPr>
         <w:numPr>
           <w:ilvl w:val="0"/>
           <w:numId w:val="4"/>
@@ -2530,7 +2707,32 @@
           <w:color w:val="262626" w:themeColor="text1" w:themeTint="D9"/>
           <w:lang w:val="en-US"/>
         </w:rPr>
-        <w:t>More comments inside of each function</w:t>
+        <w:t xml:space="preserve">In-line comments: </w:t>
+      </w:r>
+    </w:p>
+    <w:p>
+      <w:pPr>
+        <w:pStyle w:val="ListParagraph"/>
+        <w:numPr>
+          <w:ilvl w:val="2"/>
+          <w:numId w:val="4"/>
+        </w:numPr>
+        <w:spacing w:before="0" w:line="240" w:lineRule="auto"/>
+        <w:ind w:right="0"/>
+        <w:textAlignment w:val="baseline"/>
+        <w:rPr>
+          <w:rFonts w:eastAsia="Times New Roman" w:cs="Times New Roman"/>
+          <w:color w:val="262626" w:themeColor="text1" w:themeTint="D9"/>
+          <w:lang w:val="en-US"/>
+        </w:rPr>
+      </w:pPr>
+      <w:r>
+        <w:rPr>
+          <w:rFonts w:eastAsia="Times New Roman" w:cs="Times New Roman"/>
+          <w:color w:val="262626" w:themeColor="text1" w:themeTint="D9"/>
+          <w:lang w:val="en-US"/>
+        </w:rPr>
+        <w:t>More comments to organize thoughts would’ve helped in communicating ideas between teammates as well as our future userbase.</w:t>
       </w:r>
     </w:p>
     <w:p>
@@ -2554,18 +2756,41 @@
           <w:color w:val="262626" w:themeColor="text1" w:themeTint="D9"/>
           <w:lang w:val="en-US"/>
         </w:rPr>
-        <w:t xml:space="preserve">Improve the efficiency of the `encode` </w:t>
-      </w:r>
-      <w:proofErr w:type="gramStart"/>
+        <w:t>Improve the efficiency of the `encode` function</w:t>
+      </w:r>
       <w:r>
         <w:rPr>
           <w:rFonts w:eastAsia="Times New Roman" w:cs="Times New Roman"/>
           <w:color w:val="262626" w:themeColor="text1" w:themeTint="D9"/>
           <w:lang w:val="en-US"/>
         </w:rPr>
-        <w:t>function</w:t>
-      </w:r>
-      <w:proofErr w:type="gramEnd"/>
+        <w:t>:</w:t>
+      </w:r>
+    </w:p>
+    <w:p>
+      <w:pPr>
+        <w:pStyle w:val="ListParagraph"/>
+        <w:numPr>
+          <w:ilvl w:val="2"/>
+          <w:numId w:val="4"/>
+        </w:numPr>
+        <w:spacing w:before="0" w:line="240" w:lineRule="auto"/>
+        <w:ind w:right="0"/>
+        <w:textAlignment w:val="baseline"/>
+        <w:rPr>
+          <w:rFonts w:eastAsia="Times New Roman" w:cs="Times New Roman"/>
+          <w:color w:val="262626" w:themeColor="text1" w:themeTint="D9"/>
+          <w:lang w:val="en-US"/>
+        </w:rPr>
+      </w:pPr>
+      <w:r>
+        <w:rPr>
+          <w:rFonts w:eastAsia="Times New Roman" w:cs="Times New Roman"/>
+          <w:color w:val="262626" w:themeColor="text1" w:themeTint="D9"/>
+          <w:lang w:val="en-US"/>
+        </w:rPr>
+        <w:t xml:space="preserve">Currently, the time complexity of the encode function is O(n * h) where n is the size of the input text, and h being the height of the tree. This is very slow, so optimizing the algorithm more would make it easier to maintain and handle larger and more complex sets of user input. </w:t>
+      </w:r>
     </w:p>
     <w:p>
       <w:pPr>
@@ -2635,10 +2860,10 @@
     </w:p>
     <w:p/>
     <w:sectPr>
-      <w:headerReference w:type="default" r:id="rId9"/>
-      <w:footerReference w:type="default" r:id="rId10"/>
-      <w:headerReference w:type="first" r:id="rId11"/>
-      <w:footerReference w:type="first" r:id="rId12"/>
+      <w:headerReference w:type="default" r:id="rId10"/>
+      <w:footerReference w:type="default" r:id="rId11"/>
+      <w:headerReference w:type="first" r:id="rId12"/>
+      <w:footerReference w:type="first" r:id="rId13"/>
       <w:pgSz w:w="12240" w:h="15840"/>
       <w:pgMar w:top="1440" w:right="1872" w:bottom="1440" w:left="1872" w:header="0" w:footer="720" w:gutter="0"/>
       <w:pgNumType w:start="1"/>
@@ -3282,7 +3507,7 @@
   <w:abstractNum w:abstractNumId="4" w15:restartNumberingAfterBreak="0">
     <w:nsid w:val="68170EE3"/>
     <w:multiLevelType w:val="multilevel"/>
-    <w:tmpl w:val="7570A4D0"/>
+    <w:tmpl w:val="DBF4DAA2"/>
     <w:lvl w:ilvl="0">
       <w:start w:val="1"/>
       <w:numFmt w:val="decimal"/>
@@ -3307,17 +3532,16 @@
         <w:ind w:left="1440" w:hanging="360"/>
       </w:pPr>
     </w:lvl>
-    <w:lvl w:ilvl="2" w:tentative="1">
-      <w:start w:val="1"/>
-      <w:numFmt w:val="decimal"/>
-      <w:lvlText w:val="%3."/>
-      <w:lvlJc w:val="left"/>
-      <w:pPr>
-        <w:tabs>
-          <w:tab w:val="num" w:pos="2160"/>
-        </w:tabs>
+    <w:lvl w:ilvl="2">
+      <w:numFmt w:val="bullet"/>
+      <w:lvlText w:val="-"/>
+      <w:lvlJc w:val="left"/>
+      <w:pPr>
         <w:ind w:left="2160" w:hanging="360"/>
       </w:pPr>
+      <w:rPr>
+        <w:rFonts w:ascii="Nunito" w:eastAsia="Times New Roman" w:hAnsi="Nunito" w:cs="Times New Roman" w:hint="default"/>
+      </w:rPr>
     </w:lvl>
     <w:lvl w:ilvl="3" w:tentative="1">
       <w:start w:val="1"/>

</xml_diff>

<commit_message>
Added pdf to project report
</commit_message>
<xml_diff>
--- a/Project Report/Team 1 Project 3B Report.docx
+++ b/Project Report/Team 1 Project 3B Report.docx
@@ -340,24 +340,6 @@
     </w:p>
     <w:p>
       <w:pPr>
-        <w:spacing w:before="0" w:line="360" w:lineRule="auto"/>
-        <w:ind w:left="0" w:right="18"/>
-      </w:pPr>
-    </w:p>
-    <w:p>
-      <w:pPr>
-        <w:spacing w:before="0" w:line="360" w:lineRule="auto"/>
-        <w:ind w:left="0" w:right="18"/>
-      </w:pPr>
-    </w:p>
-    <w:p>
-      <w:pPr>
-        <w:spacing w:before="0" w:line="360" w:lineRule="auto"/>
-        <w:ind w:left="0" w:right="18"/>
-      </w:pPr>
-    </w:p>
-    <w:p>
-      <w:pPr>
         <w:spacing w:after="200"/>
         <w:ind w:left="0" w:right="18"/>
       </w:pPr>
@@ -369,6 +351,7 @@
       <w:bookmarkStart w:id="3" w:name="_94pvvgj0uu6s" w:colFirst="0" w:colLast="0"/>
       <w:bookmarkEnd w:id="3"/>
       <w:r>
+        <w:lastRenderedPageBreak/>
         <w:t>2) System Design</w:t>
       </w:r>
       <w:r>
@@ -589,7 +572,27 @@
           <w:sz w:val="22"/>
           <w:szCs w:val="22"/>
         </w:rPr>
-        <w:t xml:space="preserve">. The Main file contains the int main() function which creates a </w:t>
+        <w:t xml:space="preserve">. The Main file contains the int </w:t>
+      </w:r>
+      <w:proofErr w:type="gramStart"/>
+      <w:r>
+        <w:rPr>
+          <w:rFonts w:ascii="Nunito" w:hAnsi="Nunito" w:cs="Arial"/>
+          <w:color w:val="262626" w:themeColor="text1" w:themeTint="D9"/>
+          <w:sz w:val="22"/>
+          <w:szCs w:val="22"/>
+        </w:rPr>
+        <w:t>main(</w:t>
+      </w:r>
+      <w:proofErr w:type="gramEnd"/>
+      <w:r>
+        <w:rPr>
+          <w:rFonts w:ascii="Nunito" w:hAnsi="Nunito" w:cs="Arial"/>
+          <w:color w:val="262626" w:themeColor="text1" w:themeTint="D9"/>
+          <w:sz w:val="22"/>
+          <w:szCs w:val="22"/>
+        </w:rPr>
+        <w:t xml:space="preserve">) function which creates a </w:t>
       </w:r>
       <w:proofErr w:type="spellStart"/>
       <w:r>
@@ -649,7 +652,27 @@
           <w:sz w:val="22"/>
           <w:szCs w:val="22"/>
         </w:rPr>
-        <w:t xml:space="preserve"> string is then initialized by the firsts’ encode function of the series of letters. The original message and the </w:t>
+        <w:t xml:space="preserve"> string is then initialized by the </w:t>
+      </w:r>
+      <w:proofErr w:type="gramStart"/>
+      <w:r>
+        <w:rPr>
+          <w:rFonts w:ascii="Nunito" w:hAnsi="Nunito" w:cs="Arial"/>
+          <w:color w:val="262626" w:themeColor="text1" w:themeTint="D9"/>
+          <w:sz w:val="22"/>
+          <w:szCs w:val="22"/>
+        </w:rPr>
+        <w:t>firsts’</w:t>
+      </w:r>
+      <w:proofErr w:type="gramEnd"/>
+      <w:r>
+        <w:rPr>
+          <w:rFonts w:ascii="Nunito" w:hAnsi="Nunito" w:cs="Arial"/>
+          <w:color w:val="262626" w:themeColor="text1" w:themeTint="D9"/>
+          <w:sz w:val="22"/>
+          <w:szCs w:val="22"/>
+        </w:rPr>
+        <w:t xml:space="preserve"> encode function of the series of letters. The original message and the </w:t>
       </w:r>
       <w:proofErr w:type="spellStart"/>
       <w:r>
@@ -689,7 +712,27 @@
           <w:sz w:val="22"/>
           <w:szCs w:val="22"/>
         </w:rPr>
-        <w:t xml:space="preserve"> is then decoded under firsts’ decode function, which is also output to the user.</w:t>
+        <w:t xml:space="preserve"> is then decoded under </w:t>
+      </w:r>
+      <w:proofErr w:type="gramStart"/>
+      <w:r>
+        <w:rPr>
+          <w:rFonts w:ascii="Nunito" w:hAnsi="Nunito" w:cs="Arial"/>
+          <w:color w:val="262626" w:themeColor="text1" w:themeTint="D9"/>
+          <w:sz w:val="22"/>
+          <w:szCs w:val="22"/>
+        </w:rPr>
+        <w:t>firsts’</w:t>
+      </w:r>
+      <w:proofErr w:type="gramEnd"/>
+      <w:r>
+        <w:rPr>
+          <w:rFonts w:ascii="Nunito" w:hAnsi="Nunito" w:cs="Arial"/>
+          <w:color w:val="262626" w:themeColor="text1" w:themeTint="D9"/>
+          <w:sz w:val="22"/>
+          <w:szCs w:val="22"/>
+        </w:rPr>
+        <w:t xml:space="preserve"> decode function, which is also output to the user.</w:t>
       </w:r>
     </w:p>
     <w:p>
@@ -724,28 +767,56 @@
         <w:rPr>
           <w:color w:val="262626" w:themeColor="text1" w:themeTint="D9"/>
         </w:rPr>
-        <w:t>create_binary_tree</w:t>
+        <w:t>create_binary_</w:t>
+      </w:r>
+      <w:proofErr w:type="gramStart"/>
+      <w:r>
+        <w:rPr>
+          <w:color w:val="262626" w:themeColor="text1" w:themeTint="D9"/>
+        </w:rPr>
+        <w:t>tree</w:t>
       </w:r>
       <w:proofErr w:type="spellEnd"/>
       <w:r>
         <w:rPr>
           <w:color w:val="262626" w:themeColor="text1" w:themeTint="D9"/>
         </w:rPr>
-        <w:t xml:space="preserve">() function is called within the default constructor. This function reads from the Morse_Code.txt file, which contains the Morse codes for each lowercase letter. Within a while loop, it calls the </w:t>
+        <w:t>(</w:t>
+      </w:r>
+      <w:proofErr w:type="gramEnd"/>
+      <w:r>
+        <w:rPr>
+          <w:color w:val="262626" w:themeColor="text1" w:themeTint="D9"/>
+        </w:rPr>
+        <w:t xml:space="preserve">) function is called within the default constructor. This function reads from the Morse_Code.txt file, which contains the Morse codes for each lowercase letter. Within a while loop, it calls the </w:t>
       </w:r>
       <w:proofErr w:type="spellStart"/>
       <w:r>
         <w:rPr>
           <w:color w:val="262626" w:themeColor="text1" w:themeTint="D9"/>
         </w:rPr>
-        <w:t>create_node</w:t>
+        <w:t>create_</w:t>
+      </w:r>
+      <w:proofErr w:type="gramStart"/>
+      <w:r>
+        <w:rPr>
+          <w:color w:val="262626" w:themeColor="text1" w:themeTint="D9"/>
+        </w:rPr>
+        <w:t>node</w:t>
       </w:r>
       <w:proofErr w:type="spellEnd"/>
       <w:r>
         <w:rPr>
           <w:color w:val="262626" w:themeColor="text1" w:themeTint="D9"/>
         </w:rPr>
-        <w:t xml:space="preserve">() function, which adds a node, containing a letter from the .txt file, to the </w:t>
+        <w:t>(</w:t>
+      </w:r>
+      <w:proofErr w:type="gramEnd"/>
+      <w:r>
+        <w:rPr>
+          <w:color w:val="262626" w:themeColor="text1" w:themeTint="D9"/>
+        </w:rPr>
+        <w:t xml:space="preserve">) function, which adds a node, containing a letter from the .txt file, to the </w:t>
       </w:r>
       <w:proofErr w:type="spellStart"/>
       <w:r>
@@ -766,14 +837,28 @@
         <w:rPr>
           <w:color w:val="262626" w:themeColor="text1" w:themeTint="D9"/>
         </w:rPr>
-        <w:t>find_code_for_specific_letter</w:t>
+        <w:t>find_code_for_specific_</w:t>
+      </w:r>
+      <w:proofErr w:type="gramStart"/>
+      <w:r>
+        <w:rPr>
+          <w:color w:val="262626" w:themeColor="text1" w:themeTint="D9"/>
+        </w:rPr>
+        <w:t>letter</w:t>
       </w:r>
       <w:proofErr w:type="spellEnd"/>
       <w:r>
         <w:rPr>
           <w:color w:val="262626" w:themeColor="text1" w:themeTint="D9"/>
         </w:rPr>
-        <w:t>()</w:t>
+        <w:t>(</w:t>
+      </w:r>
+      <w:proofErr w:type="gramEnd"/>
+      <w:r>
+        <w:rPr>
+          <w:color w:val="262626" w:themeColor="text1" w:themeTint="D9"/>
+        </w:rPr>
+        <w:t>)</w:t>
       </w:r>
       <w:r>
         <w:rPr>
@@ -1044,13 +1129,18 @@
       </w:pPr>
       <w:r>
         <w:rPr>
+          <w:rFonts w:ascii="Arial" w:hAnsi="Arial" w:cs="Arial"/>
           <w:noProof/>
+          <w:color w:val="000000"/>
+          <w:sz w:val="22"/>
+          <w:szCs w:val="22"/>
+          <w:bdr w:val="none" w:sz="0" w:space="0" w:color="auto" w:frame="1"/>
         </w:rPr>
         <w:drawing>
-          <wp:inline distT="0" distB="0" distL="0" distR="0" wp14:anchorId="48EE3324" wp14:editId="53A7DBE6">
-            <wp:extent cx="6562725" cy="5191125"/>
-            <wp:effectExtent l="0" t="0" r="9525" b="9525"/>
-            <wp:docPr id="1231493833" name="Picture 1" descr="A screen shot of a computer&#10;&#10;Description automatically generated"/>
+          <wp:inline distT="0" distB="0" distL="0" distR="0" wp14:anchorId="243D8B05" wp14:editId="3BD1A636">
+            <wp:extent cx="5394960" cy="3570605"/>
+            <wp:effectExtent l="0" t="0" r="0" b="0"/>
+            <wp:docPr id="1825101397" name="Picture 1" descr="A screenshot of a computer&#10;&#10;Description automatically generated"/>
             <wp:cNvGraphicFramePr>
               <a:graphicFrameLocks xmlns:a="http://schemas.openxmlformats.org/drawingml/2006/main" noChangeAspect="1"/>
             </wp:cNvGraphicFramePr>
@@ -1058,8 +1148,10 @@
               <a:graphicData uri="http://schemas.openxmlformats.org/drawingml/2006/picture">
                 <pic:pic xmlns:pic="http://schemas.openxmlformats.org/drawingml/2006/picture">
                   <pic:nvPicPr>
-                    <pic:cNvPr id="1231493833" name="Picture 1" descr="A screen shot of a computer&#10;&#10;Description automatically generated"/>
-                    <pic:cNvPicPr/>
+                    <pic:cNvPr id="1825101397" name="Picture 1" descr="A screenshot of a computer&#10;&#10;Description automatically generated"/>
+                    <pic:cNvPicPr>
+                      <a:picLocks noChangeAspect="1" noChangeArrowheads="1"/>
+                    </pic:cNvPicPr>
                   </pic:nvPicPr>
                   <pic:blipFill>
                     <a:blip r:embed="rId7">
@@ -1069,18 +1161,23 @@
                         </a:ext>
                       </a:extLst>
                     </a:blip>
+                    <a:srcRect/>
                     <a:stretch>
                       <a:fillRect/>
                     </a:stretch>
                   </pic:blipFill>
-                  <pic:spPr>
+                  <pic:spPr bwMode="auto">
                     <a:xfrm>
                       <a:off x="0" y="0"/>
-                      <a:ext cx="6563544" cy="5191773"/>
+                      <a:ext cx="5394960" cy="3570605"/>
                     </a:xfrm>
                     <a:prstGeom prst="rect">
                       <a:avLst/>
                     </a:prstGeom>
+                    <a:noFill/>
+                    <a:ln>
+                      <a:noFill/>
+                    </a:ln>
                   </pic:spPr>
                 </pic:pic>
               </a:graphicData>
@@ -1097,18 +1194,12 @@
     </w:p>
     <w:p>
       <w:pPr>
-        <w:rPr>
-          <w:noProof/>
-        </w:rPr>
-      </w:pPr>
-    </w:p>
-    <w:p>
-      <w:pPr>
         <w:pStyle w:val="Title"/>
       </w:pPr>
       <w:bookmarkStart w:id="5" w:name="_d4mf7z9zojui" w:colFirst="0" w:colLast="0"/>
       <w:bookmarkEnd w:id="5"/>
       <w:r>
+        <w:lastRenderedPageBreak/>
         <w:t>4) Two Test Cases</w:t>
       </w:r>
       <w:r>
@@ -2789,7 +2880,25 @@
           <w:color w:val="262626" w:themeColor="text1" w:themeTint="D9"/>
           <w:lang w:val="en-US"/>
         </w:rPr>
-        <w:t xml:space="preserve">Currently, the time complexity of the encode function is O(n * h) where n is the size of the input text, and h being the height of the tree. This is very slow, so optimizing the algorithm more would make it easier to maintain and handle larger and more complex sets of user input. </w:t>
+        <w:t xml:space="preserve">Currently, the time complexity of the encode function is </w:t>
+      </w:r>
+      <w:proofErr w:type="gramStart"/>
+      <w:r>
+        <w:rPr>
+          <w:rFonts w:eastAsia="Times New Roman" w:cs="Times New Roman"/>
+          <w:color w:val="262626" w:themeColor="text1" w:themeTint="D9"/>
+          <w:lang w:val="en-US"/>
+        </w:rPr>
+        <w:t>O(</w:t>
+      </w:r>
+      <w:proofErr w:type="gramEnd"/>
+      <w:r>
+        <w:rPr>
+          <w:rFonts w:eastAsia="Times New Roman" w:cs="Times New Roman"/>
+          <w:color w:val="262626" w:themeColor="text1" w:themeTint="D9"/>
+          <w:lang w:val="en-US"/>
+        </w:rPr>
+        <w:t xml:space="preserve">n * h) where n is the size of the input text, and h being the height of the tree. This is very slow, so optimizing the algorithm more would make it easier to maintain and handle larger and more complex sets of user input. </w:t>
       </w:r>
     </w:p>
     <w:p>
@@ -4360,7 +4469,6 @@
     <w:name w:val="Normal (Web)"/>
     <w:basedOn w:val="Normal"/>
     <w:uiPriority w:val="99"/>
-    <w:semiHidden/>
     <w:unhideWhenUsed/>
     <w:rsid w:val="00E07A61"/>
     <w:pPr>

</xml_diff>